<commit_message>
Draft 1 of the Project Info Sheet
</commit_message>
<xml_diff>
--- a/Project Info Sheet.docx
+++ b/Project Info Sheet.docx
@@ -1,72 +1,7 @@
 
 <file path=word/document.xml><?xml version="1.0" encoding="utf-8"?>
-<w:document xmlns:wpc="http://schemas.microsoft.com/office/word/2010/wordprocessingCanvas" xmlns:cx="http://schemas.microsoft.com/office/drawing/2014/chartex" xmlns:cx1="http://schemas.microsoft.com/office/drawing/2015/9/8/chartex" xmlns:cx2="http://schemas.microsoft.com/office/drawing/2015/10/21/chartex" xmlns:cx3="http://schemas.microsoft.com/office/drawing/2016/5/9/chartex" xmlns:cx4="http://schemas.microsoft.com/office/drawing/2016/5/10/chartex" xmlns:cx5="http://schemas.microsoft.com/office/drawing/2016/5/11/chartex" xmlns:cx6="http://schemas.microsoft.com/office/drawing/2016/5/12/chartex" xmlns:cx7="http://schemas.microsoft.com/office/drawing/2016/5/13/chartex" xmlns:cx8="http://schemas.microsoft.com/office/drawing/2016/5/14/chartex" xmlns:mc="http://schemas.openxmlformats.org/markup-compatibility/2006" xmlns:aink="http://schemas.microsoft.com/office/drawing/2016/ink" xmlns:am3d="http://schemas.microsoft.com/office/drawing/2017/model3d" xmlns:o="urn:schemas-microsoft-com:office:office" xmlns:r="http://schemas.openxmlformats.org/officeDocument/2006/relationships" xmlns:m="http://schemas.openxmlformats.org/officeDocument/2006/math" xmlns:v="urn:schemas-microsoft-com:vml" xmlns:wp14="http://schemas.microsoft.com/office/word/2010/wordprocessingDrawing" xmlns:wp="http://schemas.openxmlformats.org/drawingml/2006/wordprocessingDrawing" xmlns:w10="urn:schemas-microsoft-com:office:word" xmlns:w="http://schemas.openxmlformats.org/wordprocessingml/2006/main" xmlns:w14="http://schemas.microsoft.com/office/word/2010/wordml" xmlns:w15="http://schemas.microsoft.com/office/word/2012/wordml" xmlns:w16cid="http://schemas.microsoft.com/office/word/2016/wordml/cid" xmlns:w16se="http://schemas.microsoft.com/office/word/2015/wordml/symex" xmlns:wpg="http://schemas.microsoft.com/office/word/2010/wordprocessingGroup" xmlns:wpi="http://schemas.microsoft.com/office/word/2010/wordprocessingInk" xmlns:wne="http://schemas.microsoft.com/office/word/2006/wordml" xmlns:wps="http://schemas.microsoft.com/office/word/2010/wordprocessingShape" mc:Ignorable="w14 w15 w16se w16cid wp14">
+<w:document xmlns:wpc="http://schemas.microsoft.com/office/word/2010/wordprocessingCanvas" xmlns:cx="http://schemas.microsoft.com/office/drawing/2014/chartex" xmlns:cx1="http://schemas.microsoft.com/office/drawing/2015/9/8/chartex" xmlns:cx2="http://schemas.microsoft.com/office/drawing/2015/10/21/chartex" xmlns:cx3="http://schemas.microsoft.com/office/drawing/2016/5/9/chartex" xmlns:cx4="http://schemas.microsoft.com/office/drawing/2016/5/10/chartex" xmlns:cx5="http://schemas.microsoft.com/office/drawing/2016/5/11/chartex" xmlns:cx6="http://schemas.microsoft.com/office/drawing/2016/5/12/chartex" xmlns:cx7="http://schemas.microsoft.com/office/drawing/2016/5/13/chartex" xmlns:cx8="http://schemas.microsoft.com/office/drawing/2016/5/14/chartex" xmlns:mc="http://schemas.openxmlformats.org/markup-compatibility/2006" xmlns:aink="http://schemas.microsoft.com/office/drawing/2016/ink" xmlns:am3d="http://schemas.microsoft.com/office/drawing/2017/model3d" xmlns:o="urn:schemas-microsoft-com:office:office" xmlns:r="http://schemas.openxmlformats.org/officeDocument/2006/relationships" xmlns:m="http://schemas.openxmlformats.org/officeDocument/2006/math" xmlns:v="urn:schemas-microsoft-com:vml" xmlns:wp14="http://schemas.microsoft.com/office/word/2010/wordprocessingDrawing" xmlns:wp="http://schemas.openxmlformats.org/drawingml/2006/wordprocessingDrawing" xmlns:w10="urn:schemas-microsoft-com:office:word" xmlns:w="http://schemas.openxmlformats.org/wordprocessingml/2006/main" xmlns:w14="http://schemas.microsoft.com/office/word/2010/wordml" xmlns:w15="http://schemas.microsoft.com/office/word/2012/wordml" xmlns:w16cex="http://schemas.microsoft.com/office/word/2018/wordml/cex" xmlns:w16cid="http://schemas.microsoft.com/office/word/2016/wordml/cid" xmlns:w16="http://schemas.microsoft.com/office/word/2018/wordml" xmlns:w16se="http://schemas.microsoft.com/office/word/2015/wordml/symex" xmlns:wpg="http://schemas.microsoft.com/office/word/2010/wordprocessingGroup" xmlns:wpi="http://schemas.microsoft.com/office/word/2010/wordprocessingInk" xmlns:wne="http://schemas.microsoft.com/office/word/2006/wordml" xmlns:wps="http://schemas.microsoft.com/office/word/2010/wordprocessingShape" mc:Ignorable="w14 w15 w16se w16cid w16 w16cex wp14">
   <w:body>
-    <w:p>
-      <w:pPr>
-        <w:spacing w:after="0" w:line="240" w:lineRule="auto"/>
-      </w:pPr>
-      <w:r>
-        <w:t>Jennifer Galley</w:t>
-      </w:r>
-    </w:p>
-    <w:p>
-      <w:pPr>
-        <w:spacing w:after="0" w:line="240" w:lineRule="auto"/>
-      </w:pPr>
-      <w:r>
-        <w:t xml:space="preserve">Abebe </w:t>
-      </w:r>
-      <w:proofErr w:type="spellStart"/>
-      <w:r>
-        <w:t>Biru</w:t>
-      </w:r>
-      <w:proofErr w:type="spellEnd"/>
-    </w:p>
-    <w:p>
-      <w:pPr>
-        <w:spacing w:after="0" w:line="240" w:lineRule="auto"/>
-      </w:pPr>
-      <w:proofErr w:type="spellStart"/>
-      <w:r>
-        <w:t>Rithesh</w:t>
-      </w:r>
-      <w:proofErr w:type="spellEnd"/>
-      <w:r>
-        <w:t xml:space="preserve"> </w:t>
-      </w:r>
-      <w:proofErr w:type="spellStart"/>
-      <w:r>
-        <w:t>Baradi</w:t>
-      </w:r>
-      <w:proofErr w:type="spellEnd"/>
-    </w:p>
-    <w:p>
-      <w:pPr>
-        <w:spacing w:after="0" w:line="240" w:lineRule="auto"/>
-      </w:pPr>
-      <w:r>
-        <w:t xml:space="preserve">Rishi </w:t>
-      </w:r>
-      <w:proofErr w:type="spellStart"/>
-      <w:r>
-        <w:t>Barua</w:t>
-      </w:r>
-      <w:proofErr w:type="spellEnd"/>
-    </w:p>
-    <w:p>
-      <w:pPr>
-        <w:spacing w:after="0" w:line="240" w:lineRule="auto"/>
-      </w:pPr>
-      <w:proofErr w:type="spellStart"/>
-      <w:r>
-        <w:t>Sachin</w:t>
-      </w:r>
-      <w:proofErr w:type="spellEnd"/>
-      <w:r>
-        <w:t xml:space="preserve"> Sebastian</w:t>
-      </w:r>
-    </w:p>
     <w:p>
       <w:pPr>
         <w:pStyle w:val="Title"/>
@@ -74,6 +9,62 @@
       </w:pPr>
       <w:r>
         <w:t>Code Duplication Checker</w:t>
+      </w:r>
+    </w:p>
+    <w:p>
+      <w:pPr>
+        <w:spacing w:after="0" w:line="240" w:lineRule="auto"/>
+        <w:jc w:val="center"/>
+      </w:pPr>
+      <w:r>
+        <w:t>Jennifer Galley</w:t>
+      </w:r>
+      <w:r>
+        <w:t xml:space="preserve"> - </w:t>
+      </w:r>
+      <w:r>
+        <w:t xml:space="preserve">Abebe </w:t>
+      </w:r>
+      <w:proofErr w:type="spellStart"/>
+      <w:r>
+        <w:t>Biru</w:t>
+      </w:r>
+      <w:proofErr w:type="spellEnd"/>
+      <w:r>
+        <w:t xml:space="preserve"> - </w:t>
+      </w:r>
+      <w:proofErr w:type="spellStart"/>
+      <w:r>
+        <w:t>Rithesh</w:t>
+      </w:r>
+      <w:proofErr w:type="spellEnd"/>
+      <w:r>
+        <w:t xml:space="preserve"> </w:t>
+      </w:r>
+      <w:proofErr w:type="spellStart"/>
+      <w:r>
+        <w:t>Barad</w:t>
+      </w:r>
+      <w:r>
+        <w:t>i</w:t>
+      </w:r>
+      <w:proofErr w:type="spellEnd"/>
+      <w:r>
+        <w:t xml:space="preserve"> - </w:t>
+      </w:r>
+      <w:r>
+        <w:t xml:space="preserve">Rishi </w:t>
+      </w:r>
+      <w:proofErr w:type="spellStart"/>
+      <w:r>
+        <w:t>Barua</w:t>
+      </w:r>
+      <w:proofErr w:type="spellEnd"/>
+      <w:r>
+        <w:t xml:space="preserve"> - </w:t>
+      </w:r>
+      <w:r>
+        <w:t>Sachin Sebastian</w:t>
       </w:r>
     </w:p>
     <w:p/>
@@ -92,13 +83,15 @@
       </w:r>
     </w:p>
     <w:p>
-      <w:bookmarkStart w:id="0" w:name="_GoBack"/>
-      <w:bookmarkEnd w:id="0"/>
-    </w:p>
-    <w:p/>
-    <w:p/>
-    <w:p/>
-    <w:p/>
+      <w:r>
+        <w:t>&lt;why is this project worth doing?&gt;</w:t>
+      </w:r>
+    </w:p>
+    <w:p>
+      <w:r>
+        <w:t>We wanted to experiment with detecting duplicate code in C# because we were inspired by the amount of duplicate code we encountered in our day-to-day work, and the automation possibilities for detecting such clones. There are many tools available which implement clone detection on C#, but we thought it would be interesting to start from scratch and compare different implementations and algorithms. We also discovered an efficient, language-agnostic implementation in the research, initially implemented in Java, called Count Matrix Clone Detection which we thought would prove interesting to recreate in C#.</w:t>
+      </w:r>
+    </w:p>
     <w:p>
       <w:pPr>
         <w:pStyle w:val="Heading1"/>
@@ -113,11 +106,37 @@
         <w:t>Design Decisions</w:t>
       </w:r>
     </w:p>
-    <w:p/>
-    <w:p/>
-    <w:p/>
-    <w:p/>
-    <w:p/>
+    <w:p>
+      <w:r>
+        <w:t>&lt;why did you implement the prototype the way you did?&gt;</w:t>
+      </w:r>
+    </w:p>
+    <w:p>
+      <w:r>
+        <w:t>We made the project in C#, using the latest version of .NET, as a console application. This was because we are all familiar with C#</w:t>
+      </w:r>
+      <w:r>
+        <w:t>,</w:t>
+      </w:r>
+      <w:r>
+        <w:t xml:space="preserve"> Visual Studio,</w:t>
+      </w:r>
+      <w:r>
+        <w:t xml:space="preserve"> and</w:t>
+      </w:r>
+      <w:r>
+        <w:t xml:space="preserve"> running console application</w:t>
+      </w:r>
+      <w:r>
+        <w:t>s</w:t>
+      </w:r>
+      <w:r>
+        <w:t xml:space="preserve">. We decided to implement the different similarity algorithms (AST, CMCD) as different projects so that they could be modular and interchangeable. The main project is responsible for parsing the inputs, calling the similarity algorithm, and visualizing the results. For storing and displaying the results, we chose to use a class which had the filename, start line, end line, and block of duplicate code </w:t>
+      </w:r>
+      <w:r>
+        <w:t>so that we could try to mimic popular code editor’s visualizations for git diffs when building the HTML display of the duplicates.</w:t>
+      </w:r>
+    </w:p>
     <w:p>
       <w:pPr>
         <w:pStyle w:val="Heading1"/>
@@ -132,8 +151,18 @@
         <w:t>Testing and Debugging</w:t>
       </w:r>
     </w:p>
-    <w:p/>
-    <w:p/>
+    <w:p>
+      <w:r>
+        <w:t>&lt;what testing/debugging approaches did you use? What unique challenges did you face?&gt;</w:t>
+      </w:r>
+    </w:p>
+    <w:p>
+      <w:r>
+        <w:t xml:space="preserve">We used unit tests to test our project. Some of the harder challenges we faced were building fake duplicate code for testing and being able to see the differences between the expected and actual results in a huge block of HTML. </w:t>
+      </w:r>
+      <w:bookmarkStart w:id="0" w:name="_GoBack"/>
+      <w:bookmarkEnd w:id="0"/>
+    </w:p>
     <w:p/>
     <w:p/>
     <w:p/>
@@ -149,6 +178,11 @@
           <w:color w:val="auto"/>
         </w:rPr>
         <w:t>Evaluation</w:t>
+      </w:r>
+    </w:p>
+    <w:p>
+      <w:r>
+        <w:t>&lt;how did you evaluate whether your prototype improves over existing tools?&gt;</w:t>
       </w:r>
     </w:p>
     <w:sectPr>
@@ -162,7 +196,7 @@
 </file>
 
 <file path=word/endnotes.xml><?xml version="1.0" encoding="utf-8"?>
-<w:endnotes xmlns:wpc="http://schemas.microsoft.com/office/word/2010/wordprocessingCanvas" xmlns:cx="http://schemas.microsoft.com/office/drawing/2014/chartex" xmlns:cx1="http://schemas.microsoft.com/office/drawing/2015/9/8/chartex" xmlns:cx2="http://schemas.microsoft.com/office/drawing/2015/10/21/chartex" xmlns:cx3="http://schemas.microsoft.com/office/drawing/2016/5/9/chartex" xmlns:cx4="http://schemas.microsoft.com/office/drawing/2016/5/10/chartex" xmlns:cx5="http://schemas.microsoft.com/office/drawing/2016/5/11/chartex" xmlns:cx6="http://schemas.microsoft.com/office/drawing/2016/5/12/chartex" xmlns:cx7="http://schemas.microsoft.com/office/drawing/2016/5/13/chartex" xmlns:cx8="http://schemas.microsoft.com/office/drawing/2016/5/14/chartex" xmlns:mc="http://schemas.openxmlformats.org/markup-compatibility/2006" xmlns:aink="http://schemas.microsoft.com/office/drawing/2016/ink" xmlns:am3d="http://schemas.microsoft.com/office/drawing/2017/model3d" xmlns:o="urn:schemas-microsoft-com:office:office" xmlns:r="http://schemas.openxmlformats.org/officeDocument/2006/relationships" xmlns:m="http://schemas.openxmlformats.org/officeDocument/2006/math" xmlns:v="urn:schemas-microsoft-com:vml" xmlns:wp14="http://schemas.microsoft.com/office/word/2010/wordprocessingDrawing" xmlns:wp="http://schemas.openxmlformats.org/drawingml/2006/wordprocessingDrawing" xmlns:w10="urn:schemas-microsoft-com:office:word" xmlns:w="http://schemas.openxmlformats.org/wordprocessingml/2006/main" xmlns:w14="http://schemas.microsoft.com/office/word/2010/wordml" xmlns:w15="http://schemas.microsoft.com/office/word/2012/wordml" xmlns:w16cid="http://schemas.microsoft.com/office/word/2016/wordml/cid" xmlns:w16se="http://schemas.microsoft.com/office/word/2015/wordml/symex" xmlns:wpg="http://schemas.microsoft.com/office/word/2010/wordprocessingGroup" xmlns:wpi="http://schemas.microsoft.com/office/word/2010/wordprocessingInk" xmlns:wne="http://schemas.microsoft.com/office/word/2006/wordml" xmlns:wps="http://schemas.microsoft.com/office/word/2010/wordprocessingShape" mc:Ignorable="w14 w15 w16se w16cid wp14">
+<w:endnotes xmlns:wpc="http://schemas.microsoft.com/office/word/2010/wordprocessingCanvas" xmlns:cx="http://schemas.microsoft.com/office/drawing/2014/chartex" xmlns:cx1="http://schemas.microsoft.com/office/drawing/2015/9/8/chartex" xmlns:cx2="http://schemas.microsoft.com/office/drawing/2015/10/21/chartex" xmlns:cx3="http://schemas.microsoft.com/office/drawing/2016/5/9/chartex" xmlns:cx4="http://schemas.microsoft.com/office/drawing/2016/5/10/chartex" xmlns:cx5="http://schemas.microsoft.com/office/drawing/2016/5/11/chartex" xmlns:cx6="http://schemas.microsoft.com/office/drawing/2016/5/12/chartex" xmlns:cx7="http://schemas.microsoft.com/office/drawing/2016/5/13/chartex" xmlns:cx8="http://schemas.microsoft.com/office/drawing/2016/5/14/chartex" xmlns:mc="http://schemas.openxmlformats.org/markup-compatibility/2006" xmlns:aink="http://schemas.microsoft.com/office/drawing/2016/ink" xmlns:am3d="http://schemas.microsoft.com/office/drawing/2017/model3d" xmlns:o="urn:schemas-microsoft-com:office:office" xmlns:r="http://schemas.openxmlformats.org/officeDocument/2006/relationships" xmlns:m="http://schemas.openxmlformats.org/officeDocument/2006/math" xmlns:v="urn:schemas-microsoft-com:vml" xmlns:wp14="http://schemas.microsoft.com/office/word/2010/wordprocessingDrawing" xmlns:wp="http://schemas.openxmlformats.org/drawingml/2006/wordprocessingDrawing" xmlns:w10="urn:schemas-microsoft-com:office:word" xmlns:w="http://schemas.openxmlformats.org/wordprocessingml/2006/main" xmlns:w14="http://schemas.microsoft.com/office/word/2010/wordml" xmlns:w15="http://schemas.microsoft.com/office/word/2012/wordml" xmlns:w16cex="http://schemas.microsoft.com/office/word/2018/wordml/cex" xmlns:w16cid="http://schemas.microsoft.com/office/word/2016/wordml/cid" xmlns:w16="http://schemas.microsoft.com/office/word/2018/wordml" xmlns:w16se="http://schemas.microsoft.com/office/word/2015/wordml/symex" xmlns:wpg="http://schemas.microsoft.com/office/word/2010/wordprocessingGroup" xmlns:wpi="http://schemas.microsoft.com/office/word/2010/wordprocessingInk" xmlns:wne="http://schemas.microsoft.com/office/word/2006/wordml" xmlns:wps="http://schemas.microsoft.com/office/word/2010/wordprocessingShape" mc:Ignorable="w14 w15 w16se w16cid w16 w16cex wp14">
   <w:endnote w:type="separator" w:id="-1">
     <w:p>
       <w:pPr>
@@ -187,7 +221,7 @@
 </file>
 
 <file path=word/footnotes.xml><?xml version="1.0" encoding="utf-8"?>
-<w:footnotes xmlns:wpc="http://schemas.microsoft.com/office/word/2010/wordprocessingCanvas" xmlns:cx="http://schemas.microsoft.com/office/drawing/2014/chartex" xmlns:cx1="http://schemas.microsoft.com/office/drawing/2015/9/8/chartex" xmlns:cx2="http://schemas.microsoft.com/office/drawing/2015/10/21/chartex" xmlns:cx3="http://schemas.microsoft.com/office/drawing/2016/5/9/chartex" xmlns:cx4="http://schemas.microsoft.com/office/drawing/2016/5/10/chartex" xmlns:cx5="http://schemas.microsoft.com/office/drawing/2016/5/11/chartex" xmlns:cx6="http://schemas.microsoft.com/office/drawing/2016/5/12/chartex" xmlns:cx7="http://schemas.microsoft.com/office/drawing/2016/5/13/chartex" xmlns:cx8="http://schemas.microsoft.com/office/drawing/2016/5/14/chartex" xmlns:mc="http://schemas.openxmlformats.org/markup-compatibility/2006" xmlns:aink="http://schemas.microsoft.com/office/drawing/2016/ink" xmlns:am3d="http://schemas.microsoft.com/office/drawing/2017/model3d" xmlns:o="urn:schemas-microsoft-com:office:office" xmlns:r="http://schemas.openxmlformats.org/officeDocument/2006/relationships" xmlns:m="http://schemas.openxmlformats.org/officeDocument/2006/math" xmlns:v="urn:schemas-microsoft-com:vml" xmlns:wp14="http://schemas.microsoft.com/office/word/2010/wordprocessingDrawing" xmlns:wp="http://schemas.openxmlformats.org/drawingml/2006/wordprocessingDrawing" xmlns:w10="urn:schemas-microsoft-com:office:word" xmlns:w="http://schemas.openxmlformats.org/wordprocessingml/2006/main" xmlns:w14="http://schemas.microsoft.com/office/word/2010/wordml" xmlns:w15="http://schemas.microsoft.com/office/word/2012/wordml" xmlns:w16cid="http://schemas.microsoft.com/office/word/2016/wordml/cid" xmlns:w16se="http://schemas.microsoft.com/office/word/2015/wordml/symex" xmlns:wpg="http://schemas.microsoft.com/office/word/2010/wordprocessingGroup" xmlns:wpi="http://schemas.microsoft.com/office/word/2010/wordprocessingInk" xmlns:wne="http://schemas.microsoft.com/office/word/2006/wordml" xmlns:wps="http://schemas.microsoft.com/office/word/2010/wordprocessingShape" mc:Ignorable="w14 w15 w16se w16cid wp14">
+<w:footnotes xmlns:wpc="http://schemas.microsoft.com/office/word/2010/wordprocessingCanvas" xmlns:cx="http://schemas.microsoft.com/office/drawing/2014/chartex" xmlns:cx1="http://schemas.microsoft.com/office/drawing/2015/9/8/chartex" xmlns:cx2="http://schemas.microsoft.com/office/drawing/2015/10/21/chartex" xmlns:cx3="http://schemas.microsoft.com/office/drawing/2016/5/9/chartex" xmlns:cx4="http://schemas.microsoft.com/office/drawing/2016/5/10/chartex" xmlns:cx5="http://schemas.microsoft.com/office/drawing/2016/5/11/chartex" xmlns:cx6="http://schemas.microsoft.com/office/drawing/2016/5/12/chartex" xmlns:cx7="http://schemas.microsoft.com/office/drawing/2016/5/13/chartex" xmlns:cx8="http://schemas.microsoft.com/office/drawing/2016/5/14/chartex" xmlns:mc="http://schemas.openxmlformats.org/markup-compatibility/2006" xmlns:aink="http://schemas.microsoft.com/office/drawing/2016/ink" xmlns:am3d="http://schemas.microsoft.com/office/drawing/2017/model3d" xmlns:o="urn:schemas-microsoft-com:office:office" xmlns:r="http://schemas.openxmlformats.org/officeDocument/2006/relationships" xmlns:m="http://schemas.openxmlformats.org/officeDocument/2006/math" xmlns:v="urn:schemas-microsoft-com:vml" xmlns:wp14="http://schemas.microsoft.com/office/word/2010/wordprocessingDrawing" xmlns:wp="http://schemas.openxmlformats.org/drawingml/2006/wordprocessingDrawing" xmlns:w10="urn:schemas-microsoft-com:office:word" xmlns:w="http://schemas.openxmlformats.org/wordprocessingml/2006/main" xmlns:w14="http://schemas.microsoft.com/office/word/2010/wordml" xmlns:w15="http://schemas.microsoft.com/office/word/2012/wordml" xmlns:w16cex="http://schemas.microsoft.com/office/word/2018/wordml/cex" xmlns:w16cid="http://schemas.microsoft.com/office/word/2016/wordml/cid" xmlns:w16="http://schemas.microsoft.com/office/word/2018/wordml" xmlns:w16se="http://schemas.microsoft.com/office/word/2015/wordml/symex" xmlns:wpg="http://schemas.microsoft.com/office/word/2010/wordprocessingGroup" xmlns:wpi="http://schemas.microsoft.com/office/word/2010/wordprocessingInk" xmlns:wne="http://schemas.microsoft.com/office/word/2006/wordml" xmlns:wps="http://schemas.microsoft.com/office/word/2010/wordprocessingShape" mc:Ignorable="w14 w15 w16se w16cid w16 w16cex wp14">
   <w:footnote w:type="separator" w:id="-1">
     <w:p>
       <w:pPr>
@@ -212,7 +246,7 @@
 </file>
 
 <file path=word/styles.xml><?xml version="1.0" encoding="utf-8"?>
-<w:styles xmlns:mc="http://schemas.openxmlformats.org/markup-compatibility/2006" xmlns:r="http://schemas.openxmlformats.org/officeDocument/2006/relationships" xmlns:w="http://schemas.openxmlformats.org/wordprocessingml/2006/main" xmlns:w14="http://schemas.microsoft.com/office/word/2010/wordml" xmlns:w15="http://schemas.microsoft.com/office/word/2012/wordml" xmlns:w16cid="http://schemas.microsoft.com/office/word/2016/wordml/cid" xmlns:w16se="http://schemas.microsoft.com/office/word/2015/wordml/symex" mc:Ignorable="w14 w15 w16se w16cid">
+<w:styles xmlns:mc="http://schemas.openxmlformats.org/markup-compatibility/2006" xmlns:r="http://schemas.openxmlformats.org/officeDocument/2006/relationships" xmlns:w="http://schemas.openxmlformats.org/wordprocessingml/2006/main" xmlns:w14="http://schemas.microsoft.com/office/word/2010/wordml" xmlns:w15="http://schemas.microsoft.com/office/word/2012/wordml" xmlns:w16cex="http://schemas.microsoft.com/office/word/2018/wordml/cex" xmlns:w16cid="http://schemas.microsoft.com/office/word/2016/wordml/cid" xmlns:w16="http://schemas.microsoft.com/office/word/2018/wordml" xmlns:w16se="http://schemas.microsoft.com/office/word/2015/wordml/symex" mc:Ignorable="w14 w15 w16se w16cid w16 w16cex">
   <w:docDefaults>
     <w:rPrDefault>
       <w:rPr>
@@ -334,6 +368,7 @@
     <w:lsdException w:name="HTML Sample" w:semiHidden="1" w:unhideWhenUsed="1"/>
     <w:lsdException w:name="HTML Typewriter" w:semiHidden="1" w:unhideWhenUsed="1"/>
     <w:lsdException w:name="HTML Variable" w:semiHidden="1" w:unhideWhenUsed="1"/>
+    <w:lsdException w:name="Normal Table" w:semiHidden="1" w:unhideWhenUsed="1"/>
     <w:lsdException w:name="annotation subject" w:semiHidden="1" w:unhideWhenUsed="1"/>
     <w:lsdException w:name="No List" w:semiHidden="1" w:unhideWhenUsed="1"/>
     <w:lsdException w:name="Outline List 1" w:semiHidden="1" w:unhideWhenUsed="1"/>
@@ -380,8 +415,10 @@
     <w:lsdException w:name="Table Subtle 2" w:semiHidden="1" w:unhideWhenUsed="1"/>
     <w:lsdException w:name="Table Web 1" w:semiHidden="1" w:unhideWhenUsed="1"/>
     <w:lsdException w:name="Table Web 2" w:semiHidden="1" w:unhideWhenUsed="1"/>
+    <w:lsdException w:name="Table Web 3" w:semiHidden="1" w:unhideWhenUsed="1"/>
     <w:lsdException w:name="Balloon Text" w:semiHidden="1" w:unhideWhenUsed="1"/>
     <w:lsdException w:name="Table Grid" w:uiPriority="39"/>
+    <w:lsdException w:name="Table Theme" w:semiHidden="1" w:unhideWhenUsed="1"/>
     <w:lsdException w:name="Placeholder Text" w:semiHidden="1"/>
     <w:lsdException w:name="No Spacing" w:uiPriority="1" w:qFormat="1"/>
     <w:lsdException w:name="Light Shading" w:uiPriority="60"/>

</xml_diff>

<commit_message>
Finished the project info sheet
</commit_message>
<xml_diff>
--- a/Project Info Sheet.docx
+++ b/Project Info Sheet.docx
@@ -23,51 +23,27 @@
         <w:t xml:space="preserve"> - </w:t>
       </w:r>
       <w:r>
-        <w:t xml:space="preserve">Abebe </w:t>
-      </w:r>
-      <w:proofErr w:type="spellStart"/>
-      <w:r>
-        <w:t>Biru</w:t>
-      </w:r>
-      <w:proofErr w:type="spellEnd"/>
+        <w:t>Abebe Biru</w:t>
+      </w:r>
       <w:r>
         <w:t xml:space="preserve"> - </w:t>
       </w:r>
-      <w:proofErr w:type="spellStart"/>
-      <w:r>
-        <w:t>Rithesh</w:t>
-      </w:r>
-      <w:proofErr w:type="spellEnd"/>
-      <w:r>
-        <w:t xml:space="preserve"> </w:t>
-      </w:r>
-      <w:proofErr w:type="spellStart"/>
-      <w:r>
-        <w:t>Barad</w:t>
-      </w:r>
-      <w:r>
-        <w:t>i</w:t>
-      </w:r>
-      <w:proofErr w:type="spellEnd"/>
+      <w:r>
+        <w:t>Rithesh Barad</w:t>
+      </w:r>
+      <w:r>
+        <w:t xml:space="preserve">i - </w:t>
+      </w:r>
+      <w:r>
+        <w:t>Rishi Barua</w:t>
+      </w:r>
       <w:r>
         <w:t xml:space="preserve"> - </w:t>
       </w:r>
       <w:r>
-        <w:t xml:space="preserve">Rishi </w:t>
-      </w:r>
-      <w:proofErr w:type="spellStart"/>
-      <w:r>
-        <w:t>Barua</w:t>
-      </w:r>
-      <w:proofErr w:type="spellEnd"/>
-      <w:r>
-        <w:t xml:space="preserve"> - </w:t>
-      </w:r>
-      <w:r>
         <w:t>Sachin Sebastian</w:t>
       </w:r>
     </w:p>
-    <w:p/>
     <w:p>
       <w:pPr>
         <w:pStyle w:val="Heading1"/>
@@ -84,12 +60,64 @@
     </w:p>
     <w:p>
       <w:r>
-        <w:t>&lt;why is this project worth doing?&gt;</w:t>
-      </w:r>
-    </w:p>
-    <w:p>
-      <w:r>
-        <w:t>We wanted to experiment with detecting duplicate code in C# because we were inspired by the amount of duplicate code we encountered in our day-to-day work, and the automation possibilities for detecting such clones. There are many tools available which implement clone detection on C#, but we thought it would be interesting to start from scratch and compare different implementations and algorithms. We also discovered an efficient, language-agnostic implementation in the research, initially implemented in Java, called Count Matrix Clone Detection which we thought would prove interesting to recreate in C#.</w:t>
+        <w:t>We wanted to experiment with detecting duplicate code in C# because we were inspired by the amount of duplicate code we encountered in our day-to-day work, and the automation possibilities for detecting such clones. There are many tools available which implement clone detection on C#</w:t>
+      </w:r>
+      <w:r>
+        <w:t>. However,</w:t>
+      </w:r>
+      <w:r>
+        <w:t xml:space="preserve"> </w:t>
+      </w:r>
+      <w:r>
+        <w:t>we</w:t>
+      </w:r>
+      <w:r>
+        <w:t xml:space="preserve"> discovered a</w:t>
+      </w:r>
+      <w:r>
+        <w:t xml:space="preserve"> powerful, </w:t>
+      </w:r>
+      <w:r>
+        <w:t xml:space="preserve">language-agnostic </w:t>
+      </w:r>
+      <w:r>
+        <w:t>algorithm</w:t>
+      </w:r>
+      <w:r>
+        <w:t xml:space="preserve"> in the research</w:t>
+      </w:r>
+      <w:r>
+        <w:t xml:space="preserve"> </w:t>
+      </w:r>
+      <w:r>
+        <w:t xml:space="preserve">called Count Matrix Clone </w:t>
+      </w:r>
+      <w:r>
+        <w:t>Detection,</w:t>
+      </w:r>
+      <w:r>
+        <w:t xml:space="preserve"> which</w:t>
+      </w:r>
+      <w:r>
+        <w:t xml:space="preserve"> was initially implemented </w:t>
+      </w:r>
+      <w:r>
+        <w:t>in and tested on</w:t>
+      </w:r>
+      <w:r>
+        <w:t xml:space="preserve"> Java, which</w:t>
+      </w:r>
+      <w:r>
+        <w:t xml:space="preserve"> we </w:t>
+      </w:r>
+      <w:r>
+        <w:t xml:space="preserve">thought </w:t>
+      </w:r>
+      <w:r>
+        <w:t>would prove interesting to recreate in C#.</w:t>
+      </w:r>
+      <w:r>
+        <w:t xml:space="preserve"> Furthermore, we wanted to test if the CMCD algorithm truly is language independent by testing it on C# code instead of Java.</w:t>
       </w:r>
     </w:p>
     <w:p>
@@ -108,33 +136,86 @@
     </w:p>
     <w:p>
       <w:r>
-        <w:t>&lt;why did you implement the prototype the way you did?&gt;</w:t>
-      </w:r>
-    </w:p>
-    <w:p>
-      <w:r>
-        <w:t>We made the project in C#, using the latest version of .NET, as a console application. This was because we are all familiar with C#</w:t>
-      </w:r>
-      <w:r>
-        <w:t>,</w:t>
-      </w:r>
-      <w:r>
-        <w:t xml:space="preserve"> Visual Studio,</w:t>
-      </w:r>
-      <w:r>
-        <w:t xml:space="preserve"> and</w:t>
-      </w:r>
-      <w:r>
-        <w:t xml:space="preserve"> running console application</w:t>
+        <w:t xml:space="preserve">We </w:t>
+      </w:r>
+      <w:r>
+        <w:t>implemented</w:t>
+      </w:r>
+      <w:r>
+        <w:t xml:space="preserve"> the project in C#</w:t>
+      </w:r>
+      <w:r>
+        <w:t xml:space="preserve"> </w:t>
+      </w:r>
+      <w:r>
+        <w:t xml:space="preserve">using Visual Studio </w:t>
+      </w:r>
+      <w:r>
+        <w:t>due to familiarity with the language</w:t>
+      </w:r>
+      <w:r>
+        <w:t xml:space="preserve"> and the tools</w:t>
+      </w:r>
+      <w:r>
+        <w:t xml:space="preserve">. </w:t>
+      </w:r>
+      <w:r>
+        <w:t xml:space="preserve">This allowed us to use a simple console application as the user interface during development and expand to a more </w:t>
+      </w:r>
+      <w:r>
+        <w:t>powerful</w:t>
+      </w:r>
+      <w:bookmarkStart w:id="0" w:name="_GoBack"/>
+      <w:bookmarkEnd w:id="0"/>
+      <w:r>
+        <w:t xml:space="preserve"> Windows Forms UI later in the project. W</w:t>
+      </w:r>
+      <w:r>
+        <w:t>e chose to use Windows Forms</w:t>
+      </w:r>
+      <w:r>
+        <w:t xml:space="preserve"> for displaying the results of the CMCD algorithm</w:t>
+      </w:r>
+      <w:r>
+        <w:t xml:space="preserve"> because it was a good way to show the methods we had compared, their similarity scores, and enable clickthrough to the code visualization. </w:t>
+      </w:r>
+    </w:p>
+    <w:p>
+      <w:r>
+        <w:t>For the visualization of the results, we decided to generate an HTML file and highlight</w:t>
+      </w:r>
+      <w:r>
+        <w:t xml:space="preserve"> the</w:t>
+      </w:r>
+      <w:r>
+        <w:t xml:space="preserve"> diffs in the </w:t>
+      </w:r>
+      <w:r>
+        <w:t>clones</w:t>
+      </w:r>
+      <w:r>
+        <w:t xml:space="preserve"> with CSS because that would be the easiest way to </w:t>
+      </w:r>
+      <w:r>
+        <w:t>replicate common visualization techniques (such as in Visual Studio, git diffs)</w:t>
+      </w:r>
+      <w:r>
+        <w:t xml:space="preserve"> </w:t>
+      </w:r>
+      <w:r>
+        <w:t>for a visualization</w:t>
+      </w:r>
+      <w:r>
+        <w:t xml:space="preserve"> most familiar to the average developer. </w:t>
+      </w:r>
+      <w:r>
+        <w:t>The visualization highlights the diffs and includes the filename</w:t>
       </w:r>
       <w:r>
         <w:t>s</w:t>
       </w:r>
       <w:r>
-        <w:t xml:space="preserve">. We decided to implement the different similarity algorithms (AST, CMCD) as different projects so that they could be modular and interchangeable. The main project is responsible for parsing the inputs, calling the similarity algorithm, and visualizing the results. For storing and displaying the results, we chose to use a class which had the filename, start line, end line, and block of duplicate code </w:t>
-      </w:r>
-      <w:r>
-        <w:t>so that we could try to mimic popular code editor’s visualizations for git diffs when building the HTML display of the duplicates.</w:t>
+        <w:t xml:space="preserve">, start and end lines of the code clones so that the developer is empowered to seek the clones out and refactor them into a common method. </w:t>
       </w:r>
     </w:p>
     <w:p>
@@ -153,19 +234,45 @@
     </w:p>
     <w:p>
       <w:r>
-        <w:t>&lt;what testing/debugging approaches did you use? What unique challenges did you face?&gt;</w:t>
-      </w:r>
-    </w:p>
-    <w:p>
-      <w:r>
-        <w:t xml:space="preserve">We used unit tests to test our project. Some of the harder challenges we faced were building fake duplicate code for testing and being able to see the differences between the expected and actual results in a huge block of HTML. </w:t>
-      </w:r>
-      <w:bookmarkStart w:id="0" w:name="_GoBack"/>
-      <w:bookmarkEnd w:id="0"/>
-    </w:p>
-    <w:p/>
-    <w:p/>
-    <w:p/>
+        <w:t>We used unit tests</w:t>
+      </w:r>
+      <w:r>
+        <w:t xml:space="preserve">, functional tests, and </w:t>
+      </w:r>
+      <w:r>
+        <w:t>the console application</w:t>
+      </w:r>
+      <w:r>
+        <w:t xml:space="preserve"> to test </w:t>
+      </w:r>
+      <w:r>
+        <w:t xml:space="preserve">and debug </w:t>
+      </w:r>
+      <w:r>
+        <w:t xml:space="preserve">our project. </w:t>
+      </w:r>
+      <w:r>
+        <w:t xml:space="preserve">For the visualization part, we used unit tests extensively to verify if the right HTML was generated. </w:t>
+      </w:r>
+      <w:r>
+        <w:t>However, g</w:t>
+      </w:r>
+      <w:r>
+        <w:t xml:space="preserve">enerating and maintaining the expected HTML results took quite a lot of time. </w:t>
+      </w:r>
+      <w:r>
+        <w:t xml:space="preserve">One of the harder challenges </w:t>
+      </w:r>
+      <w:r>
+        <w:t>was also</w:t>
+      </w:r>
+      <w:r>
+        <w:t xml:space="preserve"> being able to quickly spot the differences between the expected and actual results in a huge </w:t>
+      </w:r>
+      <w:r>
+        <w:t xml:space="preserve">block of HTML. This was not easily visualized because the differences primarily lay in the class applied to a span tag in the HTML itself and there was no CSS involved. Sometimes there were also differences in whitespace that were not immediately obvious. </w:t>
+      </w:r>
+    </w:p>
     <w:p>
       <w:pPr>
         <w:pStyle w:val="Heading1"/>
@@ -177,12 +284,45 @@
         <w:rPr>
           <w:color w:val="auto"/>
         </w:rPr>
-        <w:t>Evaluation</w:t>
-      </w:r>
-    </w:p>
-    <w:p>
-      <w:r>
-        <w:t>&lt;how did you evaluate whether your prototype improves over existing tools?&gt;</w:t>
+        <w:t>Advancing the Research</w:t>
+      </w:r>
+    </w:p>
+    <w:p>
+      <w:r>
+        <w:t>The original research paper introducing the CMCD algorithm</w:t>
+      </w:r>
+      <w:r>
+        <w:t xml:space="preserve"> focused on its ability to detect the different types of code clones but</w:t>
+      </w:r>
+      <w:r>
+        <w:t xml:space="preserve"> did not expound upon the visualization of the results nor the UI</w:t>
+      </w:r>
+      <w:r>
+        <w:t xml:space="preserve"> for using the algorithm</w:t>
+      </w:r>
+      <w:r>
+        <w:t xml:space="preserve">. Our implementation improves upon the original research by adding an intuitive UI for selecting the directory of </w:t>
+      </w:r>
+      <w:r>
+        <w:t>code</w:t>
+      </w:r>
+      <w:r>
+        <w:t xml:space="preserve"> to inspect, and visualizing the resulting score from the CMCD algorithm</w:t>
+      </w:r>
+      <w:r>
+        <w:t xml:space="preserve"> for each pair of methods</w:t>
+      </w:r>
+      <w:r>
+        <w:t xml:space="preserve">, as well as the </w:t>
+      </w:r>
+      <w:r>
+        <w:t>differences between</w:t>
+      </w:r>
+      <w:r>
+        <w:t xml:space="preserve"> the code clones in a manner that is most relevant to the refactoring developer.</w:t>
+      </w:r>
+      <w:r>
+        <w:t xml:space="preserve"> </w:t>
       </w:r>
     </w:p>
     <w:sectPr>
@@ -668,7 +808,6 @@
   <w:style w:type="character" w:default="1" w:styleId="DefaultParagraphFont">
     <w:name w:val="Default Paragraph Font"/>
     <w:uiPriority w:val="1"/>
-    <w:semiHidden/>
     <w:unhideWhenUsed/>
   </w:style>
   <w:style w:type="table" w:default="1" w:styleId="TableNormal">

</xml_diff>

<commit_message>
Updated Project Info Sheet
</commit_message>
<xml_diff>
--- a/Project Info Sheet.docx
+++ b/Project Info Sheet.docx
@@ -165,8 +165,6 @@
       <w:r>
         <w:t>powerful</w:t>
       </w:r>
-      <w:bookmarkStart w:id="0" w:name="_GoBack"/>
-      <w:bookmarkEnd w:id="0"/>
       <w:r>
         <w:t xml:space="preserve"> Windows Forms UI later in the project. W</w:t>
       </w:r>
@@ -240,7 +238,12 @@
         <w:t xml:space="preserve">, functional tests, and </w:t>
       </w:r>
       <w:r>
-        <w:t>the console application</w:t>
+        <w:t>a</w:t>
+      </w:r>
+      <w:bookmarkStart w:id="0" w:name="_GoBack"/>
+      <w:bookmarkEnd w:id="0"/>
+      <w:r>
+        <w:t xml:space="preserve"> console application</w:t>
       </w:r>
       <w:r>
         <w:t xml:space="preserve"> to test </w:t>
@@ -255,10 +258,7 @@
         <w:t xml:space="preserve">For the visualization part, we used unit tests extensively to verify if the right HTML was generated. </w:t>
       </w:r>
       <w:r>
-        <w:t>However, g</w:t>
-      </w:r>
-      <w:r>
-        <w:t xml:space="preserve">enerating and maintaining the expected HTML results took quite a lot of time. </w:t>
+        <w:t xml:space="preserve">However, generating and maintaining the expected HTML results took quite a lot of time. </w:t>
       </w:r>
       <w:r>
         <w:t xml:space="preserve">One of the harder challenges </w:t>
@@ -808,6 +808,7 @@
   <w:style w:type="character" w:default="1" w:styleId="DefaultParagraphFont">
     <w:name w:val="Default Paragraph Font"/>
     <w:uiPriority w:val="1"/>
+    <w:semiHidden/>
     <w:unhideWhenUsed/>
   </w:style>
   <w:style w:type="table" w:default="1" w:styleId="TableNormal">

</xml_diff>